<commit_message>
save hw6 images, md, and sql files 09/23 8:50pm
</commit_message>
<xml_diff>
--- a/homework/hw6/SQL Homework Assignment.docx
+++ b/homework/hw6/SQL Homework Assignment.docx
@@ -517,6 +517,7 @@
           <w:sz w:val="24"/>
           <w:szCs w:val="24"/>
         </w:rPr>
+        <w:lastRenderedPageBreak/>
         <w:t xml:space="preserve">1b. Display the first and last name of each actor in a single column in upper case letters. Name the column </w:t>
       </w:r>
       <w:r>
@@ -545,7 +546,6 @@
           <w:sz w:val="24"/>
           <w:szCs w:val="24"/>
         </w:rPr>
-        <w:lastRenderedPageBreak/>
         <w:t>2a. You need to find the id, first name, and last name of an actor, of whom you know only the first name of "Joe." What is one query would you use to obtain this information?</w:t>
       </w:r>
     </w:p>
@@ -1233,6 +1233,7 @@
           <w:sz w:val="24"/>
           <w:szCs w:val="24"/>
         </w:rPr>
+        <w:lastRenderedPageBreak/>
         <w:t>(Hint: update the record using a unique identifier.)</w:t>
       </w:r>
     </w:p>
@@ -1257,7 +1258,6 @@
           <w:sz w:val="24"/>
           <w:szCs w:val="24"/>
         </w:rPr>
-        <w:lastRenderedPageBreak/>
         <w:t xml:space="preserve">5a. </w:t>
       </w:r>
       <w:r>
@@ -2061,6 +2061,7 @@
           <w:sz w:val="24"/>
           <w:szCs w:val="24"/>
         </w:rPr>
+        <w:lastRenderedPageBreak/>
         <w:t>7c. You want to run an email marketing campaign in Canada, for which you will need the names and email addresses of all Canadian customers. Use joins to retrieve this information.</w:t>
       </w:r>
     </w:p>
@@ -2080,7 +2081,6 @@
           <w:sz w:val="24"/>
           <w:szCs w:val="24"/>
         </w:rPr>
-        <w:lastRenderedPageBreak/>
         <w:t>7d. Sales have been lagging among young families, and you wish to target all family movies for a promotion. Identify all movies categorized as a family film.</w:t>
       </w:r>
     </w:p>
@@ -2088,6 +2088,7 @@
       <w:pPr>
         <w:pStyle w:val="normal0"/>
         <w:spacing w:before="300" w:after="480"/>
+        <w:ind w:left="720"/>
         <w:rPr>
           <w:color w:val="24292E"/>
           <w:sz w:val="24"/>
@@ -2881,6 +2882,7 @@
           <w:szCs w:val="20"/>
           <w:shd w:val="clear" w:color="auto" w:fill="F6F8FA"/>
         </w:rPr>
+        <w:lastRenderedPageBreak/>
         <w:tab/>
       </w:r>
       <w:r>
@@ -2993,7 +2995,6 @@
           <w:szCs w:val="20"/>
           <w:shd w:val="clear" w:color="auto" w:fill="F6F8FA"/>
         </w:rPr>
-        <w:lastRenderedPageBreak/>
         <w:tab/>
       </w:r>
       <w:r>

</xml_diff>